<commit_message>
feat(main): lab06 finally added
</commit_message>
<xml_diff>
--- a/labs/lab6/report/report.docx
+++ b/labs/lab6/report/report.docx
@@ -59,13 +59,19 @@
         <w:pStyle w:val="Author"/>
       </w:pPr>
       <w:r>
-        <w:t xml:space="preserve">Кеан</w:t>
+        <w:t xml:space="preserve">Краснова</w:t>
       </w:r>
       <w:r>
         <w:t xml:space="preserve"> </w:t>
       </w:r>
       <w:r>
-        <w:t xml:space="preserve">Путхеаро</w:t>
+        <w:t xml:space="preserve">Диана</w:t>
+      </w:r>
+      <w:r>
+        <w:t xml:space="preserve"> </w:t>
+      </w:r>
+      <w:r>
+        <w:t xml:space="preserve">Владимировна</w:t>
       </w:r>
     </w:p>
     <w:sdt>
@@ -121,7 +127,7 @@
       </w:r>
     </w:p>
     <w:bookmarkEnd w:id="20"/>
-    <w:bookmarkStart w:id="23" w:name="выполнение-лабораторной-работы"/>
+    <w:bookmarkStart w:id="47" w:name="выполнение-лабораторной-работы"/>
     <w:p>
       <w:pPr>
         <w:pStyle w:val="Heading1"/>
@@ -191,7 +197,7 @@
       </w:r>
     </w:p>
     <w:bookmarkEnd w:id="21"/>
-    <w:bookmarkStart w:id="22" w:name="изучение-механики-setuid"/>
+    <w:bookmarkStart w:id="46" w:name="изучение-механики-setuid"/>
     <w:p>
       <w:pPr>
         <w:pStyle w:val="Heading2"/>
@@ -231,31 +237,53 @@
         <w:t xml:space="preserve">Обратитесь с помощью браузера к веб-серверу, запущенному на вашем компьютере, и убедитесь, что последний работает: service httpd status или /etc/rc.d/init.d/httpd status Если не работает, запустите его так же, но с параметром start.</w:t>
       </w:r>
     </w:p>
-    <w:tbl>
-      <w:tblPr>
-        <w:tblStyle w:val="FigureTable"/>
-        <w:tblW w:type="auto" w:w="0"/>
-        <w:tblLook w:firstRow="0" w:lastRow="0" w:firstColumn="0" w:lastColumn="0"/>
-        <w:jc w:val="center"/>
-      </w:tblPr>
-      <w:tblGrid>
-        <w:gridCol w:w="7920"/>
-      </w:tblGrid>
-      <w:tr>
-        <w:tc>
-          <w:tcPr/>
-          <w:p>
-            <w:pPr>
-              <w:pStyle w:val="Compact"/>
-              <w:jc w:val="center"/>
-            </w:pPr>
-            <w:r>
-              <w:t xml:space="preserve">запуск http</w:t>
-            </w:r>
-          </w:p>
-        </w:tc>
-      </w:tr>
-    </w:tbl>
+    <w:p>
+      <w:pPr>
+        <w:pStyle w:val="CaptionedFigure"/>
+      </w:pPr>
+      <w:r>
+        <w:drawing>
+          <wp:inline>
+            <wp:extent cx="3296450" cy="2228369"/>
+            <wp:effectExtent b="0" l="0" r="0" t="0"/>
+            <wp:docPr descr="запуск http" title="fig:" id="23" name="Picture"/>
+            <a:graphic>
+              <a:graphicData uri="http://schemas.openxmlformats.org/drawingml/2006/picture">
+                <pic:pic>
+                  <pic:nvPicPr>
+                    <pic:cNvPr descr="image/img1.png" id="24" name="Picture"/>
+                    <pic:cNvPicPr>
+                      <a:picLocks noChangeArrowheads="1" noChangeAspect="1"/>
+                    </pic:cNvPicPr>
+                  </pic:nvPicPr>
+                  <pic:blipFill>
+                    <a:blip r:embed="rId22"/>
+                    <a:stretch>
+                      <a:fillRect/>
+                    </a:stretch>
+                  </pic:blipFill>
+                  <pic:spPr bwMode="auto">
+                    <a:xfrm>
+                      <a:off x="0" y="0"/>
+                      <a:ext cx="3296450" cy="2228369"/>
+                    </a:xfrm>
+                    <a:prstGeom prst="rect">
+                      <a:avLst/>
+                    </a:prstGeom>
+                    <a:noFill/>
+                    <a:ln w="9525">
+                      <a:noFill/>
+                      <a:headEnd/>
+                      <a:tailEnd/>
+                    </a:ln>
+                  </pic:spPr>
+                </pic:pic>
+              </a:graphicData>
+            </a:graphic>
+          </wp:inline>
+        </w:drawing>
+      </w:r>
+    </w:p>
     <w:p>
       <w:pPr>
         <w:pStyle w:val="ImageCaption"/>
@@ -276,31 +304,53 @@
         <w:t xml:space="preserve">Найдите веб-сервер Apache в списке процессов, определите его контекст безопасности и занесите эту информацию в отчёт. Например, можно использовать команду ps auxZ | grep httpd или ps -eZ | grep httpd</w:t>
       </w:r>
     </w:p>
-    <w:tbl>
-      <w:tblPr>
-        <w:tblStyle w:val="FigureTable"/>
-        <w:tblW w:type="auto" w:w="0"/>
-        <w:tblLook w:firstRow="0" w:lastRow="0" w:firstColumn="0" w:lastColumn="0"/>
-        <w:jc w:val="center"/>
-      </w:tblPr>
-      <w:tblGrid>
-        <w:gridCol w:w="7920"/>
-      </w:tblGrid>
-      <w:tr>
-        <w:tc>
-          <w:tcPr/>
-          <w:p>
-            <w:pPr>
-              <w:pStyle w:val="Compact"/>
-              <w:jc w:val="center"/>
-            </w:pPr>
-            <w:r>
-              <w:t xml:space="preserve">контекст безопасности http</w:t>
-            </w:r>
-          </w:p>
-        </w:tc>
-      </w:tr>
-    </w:tbl>
+    <w:p>
+      <w:pPr>
+        <w:pStyle w:val="CaptionedFigure"/>
+      </w:pPr>
+      <w:r>
+        <w:drawing>
+          <wp:inline>
+            <wp:extent cx="3733800" cy="614030"/>
+            <wp:effectExtent b="0" l="0" r="0" t="0"/>
+            <wp:docPr descr="контекст безопасности http" title="fig:" id="26" name="Picture"/>
+            <a:graphic>
+              <a:graphicData uri="http://schemas.openxmlformats.org/drawingml/2006/picture">
+                <pic:pic>
+                  <pic:nvPicPr>
+                    <pic:cNvPr descr="image/img2.png" id="27" name="Picture"/>
+                    <pic:cNvPicPr>
+                      <a:picLocks noChangeArrowheads="1" noChangeAspect="1"/>
+                    </pic:cNvPicPr>
+                  </pic:nvPicPr>
+                  <pic:blipFill>
+                    <a:blip r:embed="rId25"/>
+                    <a:stretch>
+                      <a:fillRect/>
+                    </a:stretch>
+                  </pic:blipFill>
+                  <pic:spPr bwMode="auto">
+                    <a:xfrm>
+                      <a:off x="0" y="0"/>
+                      <a:ext cx="3733800" cy="614030"/>
+                    </a:xfrm>
+                    <a:prstGeom prst="rect">
+                      <a:avLst/>
+                    </a:prstGeom>
+                    <a:noFill/>
+                    <a:ln w="9525">
+                      <a:noFill/>
+                      <a:headEnd/>
+                      <a:tailEnd/>
+                    </a:ln>
+                  </pic:spPr>
+                </pic:pic>
+              </a:graphicData>
+            </a:graphic>
+          </wp:inline>
+        </w:drawing>
+      </w:r>
+    </w:p>
     <w:p>
       <w:pPr>
         <w:pStyle w:val="ImageCaption"/>
@@ -321,31 +371,53 @@
         <w:t xml:space="preserve">Посмотрите текущее состояние переключателей SELinux для Apache с помощью команды sestatus -bigrep httpd Обратите внимание, что многие из них находятся в положении «off».</w:t>
       </w:r>
     </w:p>
-    <w:tbl>
-      <w:tblPr>
-        <w:tblStyle w:val="FigureTable"/>
-        <w:tblW w:type="auto" w:w="0"/>
-        <w:tblLook w:firstRow="0" w:lastRow="0" w:firstColumn="0" w:lastColumn="0"/>
-        <w:jc w:val="center"/>
-      </w:tblPr>
-      <w:tblGrid>
-        <w:gridCol w:w="7920"/>
-      </w:tblGrid>
-      <w:tr>
-        <w:tc>
-          <w:tcPr/>
-          <w:p>
-            <w:pPr>
-              <w:pStyle w:val="Compact"/>
-              <w:jc w:val="center"/>
-            </w:pPr>
-            <w:r>
-              <w:t xml:space="preserve">переключатели SELinux для http</w:t>
-            </w:r>
-          </w:p>
-        </w:tc>
-      </w:tr>
-    </w:tbl>
+    <w:p>
+      <w:pPr>
+        <w:pStyle w:val="CaptionedFigure"/>
+      </w:pPr>
+      <w:r>
+        <w:drawing>
+          <wp:inline>
+            <wp:extent cx="2973721" cy="1790379"/>
+            <wp:effectExtent b="0" l="0" r="0" t="0"/>
+            <wp:docPr descr="переключатели SELinux для http" title="fig:" id="29" name="Picture"/>
+            <a:graphic>
+              <a:graphicData uri="http://schemas.openxmlformats.org/drawingml/2006/picture">
+                <pic:pic>
+                  <pic:nvPicPr>
+                    <pic:cNvPr descr="image/img3.png" id="30" name="Picture"/>
+                    <pic:cNvPicPr>
+                      <a:picLocks noChangeArrowheads="1" noChangeAspect="1"/>
+                    </pic:cNvPicPr>
+                  </pic:nvPicPr>
+                  <pic:blipFill>
+                    <a:blip r:embed="rId28"/>
+                    <a:stretch>
+                      <a:fillRect/>
+                    </a:stretch>
+                  </pic:blipFill>
+                  <pic:spPr bwMode="auto">
+                    <a:xfrm>
+                      <a:off x="0" y="0"/>
+                      <a:ext cx="2973721" cy="1790379"/>
+                    </a:xfrm>
+                    <a:prstGeom prst="rect">
+                      <a:avLst/>
+                    </a:prstGeom>
+                    <a:noFill/>
+                    <a:ln w="9525">
+                      <a:noFill/>
+                      <a:headEnd/>
+                      <a:tailEnd/>
+                    </a:ln>
+                  </pic:spPr>
+                </pic:pic>
+              </a:graphicData>
+            </a:graphic>
+          </wp:inline>
+        </w:drawing>
+      </w:r>
+    </w:p>
     <w:p>
       <w:pPr>
         <w:pStyle w:val="ImageCaption"/>
@@ -431,31 +503,53 @@
         <w:t xml:space="preserve">Обратитесь к файлу через веб-сервер, введя в браузере адрес http://127.0.0.1/test.html. Убедитесь, что файл был успешно отображён.</w:t>
       </w:r>
     </w:p>
-    <w:tbl>
-      <w:tblPr>
-        <w:tblStyle w:val="FigureTable"/>
-        <w:tblW w:type="auto" w:w="0"/>
-        <w:tblLook w:firstRow="0" w:lastRow="0" w:firstColumn="0" w:lastColumn="0"/>
-        <w:jc w:val="center"/>
-      </w:tblPr>
-      <w:tblGrid>
-        <w:gridCol w:w="7920"/>
-      </w:tblGrid>
-      <w:tr>
-        <w:tc>
-          <w:tcPr/>
-          <w:p>
-            <w:pPr>
-              <w:pStyle w:val="Compact"/>
-              <w:jc w:val="center"/>
-            </w:pPr>
-            <w:r>
-              <w:t xml:space="preserve">создание html-файла и доступ по http</w:t>
-            </w:r>
-          </w:p>
-        </w:tc>
-      </w:tr>
-    </w:tbl>
+    <w:p>
+      <w:pPr>
+        <w:pStyle w:val="CaptionedFigure"/>
+      </w:pPr>
+      <w:r>
+        <w:drawing>
+          <wp:inline>
+            <wp:extent cx="3733800" cy="952499"/>
+            <wp:effectExtent b="0" l="0" r="0" t="0"/>
+            <wp:docPr descr="создание html-файла и доступ по http" title="fig:" id="32" name="Picture"/>
+            <a:graphic>
+              <a:graphicData uri="http://schemas.openxmlformats.org/drawingml/2006/picture">
+                <pic:pic>
+                  <pic:nvPicPr>
+                    <pic:cNvPr descr="image/img4.png" id="33" name="Picture"/>
+                    <pic:cNvPicPr>
+                      <a:picLocks noChangeArrowheads="1" noChangeAspect="1"/>
+                    </pic:cNvPicPr>
+                  </pic:nvPicPr>
+                  <pic:blipFill>
+                    <a:blip r:embed="rId31"/>
+                    <a:stretch>
+                      <a:fillRect/>
+                    </a:stretch>
+                  </pic:blipFill>
+                  <pic:spPr bwMode="auto">
+                    <a:xfrm>
+                      <a:off x="0" y="0"/>
+                      <a:ext cx="3733800" cy="952499"/>
+                    </a:xfrm>
+                    <a:prstGeom prst="rect">
+                      <a:avLst/>
+                    </a:prstGeom>
+                    <a:noFill/>
+                    <a:ln w="9525">
+                      <a:noFill/>
+                      <a:headEnd/>
+                      <a:tailEnd/>
+                    </a:ln>
+                  </pic:spPr>
+                </pic:pic>
+              </a:graphicData>
+            </a:graphic>
+          </wp:inline>
+        </w:drawing>
+      </w:r>
+    </w:p>
     <w:p>
       <w:pPr>
         <w:pStyle w:val="ImageCaption"/>
@@ -497,31 +591,53 @@
         <w:t xml:space="preserve">Попробуйте ещё раз получить доступ к файлу через веб-сервер, введя в браузере адрес http://127.0.0.1/test.html. Вы должны получить сообщение об ошибке: Forbidden You don’t have permission to access /test.html on this server. При изменении контекста файл стал считаться чужим для http и программа не может его прочитать.</w:t>
       </w:r>
     </w:p>
-    <w:tbl>
-      <w:tblPr>
-        <w:tblStyle w:val="FigureTable"/>
-        <w:tblW w:type="auto" w:w="0"/>
-        <w:tblLook w:firstRow="0" w:lastRow="0" w:firstColumn="0" w:lastColumn="0"/>
-        <w:jc w:val="center"/>
-      </w:tblPr>
-      <w:tblGrid>
-        <w:gridCol w:w="7920"/>
-      </w:tblGrid>
-      <w:tr>
-        <w:tc>
-          <w:tcPr/>
-          <w:p>
-            <w:pPr>
-              <w:pStyle w:val="Compact"/>
-              <w:jc w:val="center"/>
-            </w:pPr>
-            <w:r>
-              <w:t xml:space="preserve">ошибка доступа после изменения контекста</w:t>
-            </w:r>
-          </w:p>
-        </w:tc>
-      </w:tr>
-    </w:tbl>
+    <w:p>
+      <w:pPr>
+        <w:pStyle w:val="CaptionedFigure"/>
+      </w:pPr>
+      <w:r>
+        <w:drawing>
+          <wp:inline>
+            <wp:extent cx="3733800" cy="683913"/>
+            <wp:effectExtent b="0" l="0" r="0" t="0"/>
+            <wp:docPr descr="ошибка доступа после изменения контекста" title="fig:" id="35" name="Picture"/>
+            <a:graphic>
+              <a:graphicData uri="http://schemas.openxmlformats.org/drawingml/2006/picture">
+                <pic:pic>
+                  <pic:nvPicPr>
+                    <pic:cNvPr descr="image/img5.png" id="36" name="Picture"/>
+                    <pic:cNvPicPr>
+                      <a:picLocks noChangeArrowheads="1" noChangeAspect="1"/>
+                    </pic:cNvPicPr>
+                  </pic:nvPicPr>
+                  <pic:blipFill>
+                    <a:blip r:embed="rId34"/>
+                    <a:stretch>
+                      <a:fillRect/>
+                    </a:stretch>
+                  </pic:blipFill>
+                  <pic:spPr bwMode="auto">
+                    <a:xfrm>
+                      <a:off x="0" y="0"/>
+                      <a:ext cx="3733800" cy="683913"/>
+                    </a:xfrm>
+                    <a:prstGeom prst="rect">
+                      <a:avLst/>
+                    </a:prstGeom>
+                    <a:noFill/>
+                    <a:ln w="9525">
+                      <a:noFill/>
+                      <a:headEnd/>
+                      <a:tailEnd/>
+                    </a:ln>
+                  </pic:spPr>
+                </pic:pic>
+              </a:graphicData>
+            </a:graphic>
+          </wp:inline>
+        </w:drawing>
+      </w:r>
+    </w:p>
     <w:p>
       <w:pPr>
         <w:pStyle w:val="ImageCaption"/>
@@ -542,31 +658,53 @@
         <w:t xml:space="preserve">Проанализируйте ситуацию. Почему файл не был отображён, если права доступа позволяют читать этот файл любому пользователю? ls -l /var/www/html/test.html Просмотрите log-файлы веб-сервера Apache. Также просмотрите системный лог-файл: tail /var/log/messages Если в системе окажутся запущенными процессы setroubleshootd и audtd, то вы также сможете увидеть ошибки, аналогичные указанным выше, в файле /var/log/audit/audit.log. Проверьте это утверждение самостоятельно.</w:t>
       </w:r>
     </w:p>
-    <w:tbl>
-      <w:tblPr>
-        <w:tblStyle w:val="FigureTable"/>
-        <w:tblW w:type="auto" w:w="0"/>
-        <w:tblLook w:firstRow="0" w:lastRow="0" w:firstColumn="0" w:lastColumn="0"/>
-        <w:jc w:val="center"/>
-      </w:tblPr>
-      <w:tblGrid>
-        <w:gridCol w:w="7920"/>
-      </w:tblGrid>
-      <w:tr>
-        <w:tc>
-          <w:tcPr/>
-          <w:p>
-            <w:pPr>
-              <w:pStyle w:val="Compact"/>
-              <w:jc w:val="center"/>
-            </w:pPr>
-            <w:r>
-              <w:t xml:space="preserve">лог ошибок</w:t>
-            </w:r>
-          </w:p>
-        </w:tc>
-      </w:tr>
-    </w:tbl>
+    <w:p>
+      <w:pPr>
+        <w:pStyle w:val="CaptionedFigure"/>
+      </w:pPr>
+      <w:r>
+        <w:drawing>
+          <wp:inline>
+            <wp:extent cx="3465499" cy="2481942"/>
+            <wp:effectExtent b="0" l="0" r="0" t="0"/>
+            <wp:docPr descr="лог ошибок" title="fig:" id="38" name="Picture"/>
+            <a:graphic>
+              <a:graphicData uri="http://schemas.openxmlformats.org/drawingml/2006/picture">
+                <pic:pic>
+                  <pic:nvPicPr>
+                    <pic:cNvPr descr="image/img6.png" id="39" name="Picture"/>
+                    <pic:cNvPicPr>
+                      <a:picLocks noChangeArrowheads="1" noChangeAspect="1"/>
+                    </pic:cNvPicPr>
+                  </pic:nvPicPr>
+                  <pic:blipFill>
+                    <a:blip r:embed="rId37"/>
+                    <a:stretch>
+                      <a:fillRect/>
+                    </a:stretch>
+                  </pic:blipFill>
+                  <pic:spPr bwMode="auto">
+                    <a:xfrm>
+                      <a:off x="0" y="0"/>
+                      <a:ext cx="3465499" cy="2481942"/>
+                    </a:xfrm>
+                    <a:prstGeom prst="rect">
+                      <a:avLst/>
+                    </a:prstGeom>
+                    <a:noFill/>
+                    <a:ln w="9525">
+                      <a:noFill/>
+                      <a:headEnd/>
+                      <a:tailEnd/>
+                    </a:ln>
+                  </pic:spPr>
+                </pic:pic>
+              </a:graphicData>
+            </a:graphic>
+          </wp:inline>
+        </w:drawing>
+      </w:r>
+    </w:p>
     <w:p>
       <w:pPr>
         <w:pStyle w:val="ImageCaption"/>
@@ -587,31 +725,53 @@
         <w:t xml:space="preserve">Попробуйте запустить веб-сервер Apache на прослушивание ТСР-порта 81 (а не 80, как рекомендует IANA и прописано в /etc/services). Для этого в файле /etc/httpd/httpd.conf найдите строчку Listen 80 и замените её на Listen 81.</w:t>
       </w:r>
     </w:p>
-    <w:tbl>
-      <w:tblPr>
-        <w:tblStyle w:val="FigureTable"/>
-        <w:tblW w:type="auto" w:w="0"/>
-        <w:tblLook w:firstRow="0" w:lastRow="0" w:firstColumn="0" w:lastColumn="0"/>
-        <w:jc w:val="center"/>
-      </w:tblPr>
-      <w:tblGrid>
-        <w:gridCol w:w="7920"/>
-      </w:tblGrid>
-      <w:tr>
-        <w:tc>
-          <w:tcPr/>
-          <w:p>
-            <w:pPr>
-              <w:pStyle w:val="Compact"/>
-              <w:jc w:val="center"/>
-            </w:pPr>
-            <w:r>
-              <w:t xml:space="preserve">переключение порта</w:t>
-            </w:r>
-          </w:p>
-        </w:tc>
-      </w:tr>
-    </w:tbl>
+    <w:p>
+      <w:pPr>
+        <w:pStyle w:val="CaptionedFigure"/>
+      </w:pPr>
+      <w:r>
+        <w:drawing>
+          <wp:inline>
+            <wp:extent cx="3733800" cy="1365504"/>
+            <wp:effectExtent b="0" l="0" r="0" t="0"/>
+            <wp:docPr descr="переключение порта" title="fig:" id="41" name="Picture"/>
+            <a:graphic>
+              <a:graphicData uri="http://schemas.openxmlformats.org/drawingml/2006/picture">
+                <pic:pic>
+                  <pic:nvPicPr>
+                    <pic:cNvPr descr="image/img7.png" id="42" name="Picture"/>
+                    <pic:cNvPicPr>
+                      <a:picLocks noChangeArrowheads="1" noChangeAspect="1"/>
+                    </pic:cNvPicPr>
+                  </pic:nvPicPr>
+                  <pic:blipFill>
+                    <a:blip r:embed="rId40"/>
+                    <a:stretch>
+                      <a:fillRect/>
+                    </a:stretch>
+                  </pic:blipFill>
+                  <pic:spPr bwMode="auto">
+                    <a:xfrm>
+                      <a:off x="0" y="0"/>
+                      <a:ext cx="3733800" cy="1365504"/>
+                    </a:xfrm>
+                    <a:prstGeom prst="rect">
+                      <a:avLst/>
+                    </a:prstGeom>
+                    <a:noFill/>
+                    <a:ln w="9525">
+                      <a:noFill/>
+                      <a:headEnd/>
+                      <a:tailEnd/>
+                    </a:ln>
+                  </pic:spPr>
+                </pic:pic>
+              </a:graphicData>
+            </a:graphic>
+          </wp:inline>
+        </w:drawing>
+      </w:r>
+    </w:p>
     <w:p>
       <w:pPr>
         <w:pStyle w:val="ImageCaption"/>
@@ -681,31 +841,53 @@
         <w:t xml:space="preserve">Верните контекст httpd_sys_cоntent__t к файлу /var/www/html/ test.html: chcon -t httpd_sys_content_t /var/www/html/test.html После этого попробуйте получить доступ к файлу через веб-сервер, введя в браузере адрес http://127.0.0.1:81/test.html. Вы должны увидеть содержимое файла — слово «test».</w:t>
       </w:r>
     </w:p>
-    <w:tbl>
-      <w:tblPr>
-        <w:tblStyle w:val="FigureTable"/>
-        <w:tblW w:type="auto" w:w="0"/>
-        <w:tblLook w:firstRow="0" w:lastRow="0" w:firstColumn="0" w:lastColumn="0"/>
-        <w:jc w:val="center"/>
-      </w:tblPr>
-      <w:tblGrid>
-        <w:gridCol w:w="7920"/>
-      </w:tblGrid>
-      <w:tr>
-        <w:tc>
-          <w:tcPr/>
-          <w:p>
-            <w:pPr>
-              <w:pStyle w:val="Compact"/>
-              <w:jc w:val="center"/>
-            </w:pPr>
-            <w:r>
-              <w:t xml:space="preserve">доступ по http на 81 порт</w:t>
-            </w:r>
-          </w:p>
-        </w:tc>
-      </w:tr>
-    </w:tbl>
+    <w:p>
+      <w:pPr>
+        <w:pStyle w:val="CaptionedFigure"/>
+      </w:pPr>
+      <w:r>
+        <w:drawing>
+          <wp:inline>
+            <wp:extent cx="3733800" cy="2194534"/>
+            <wp:effectExtent b="0" l="0" r="0" t="0"/>
+            <wp:docPr descr="доступ по http на 81 порт" title="fig:" id="44" name="Picture"/>
+            <a:graphic>
+              <a:graphicData uri="http://schemas.openxmlformats.org/drawingml/2006/picture">
+                <pic:pic>
+                  <pic:nvPicPr>
+                    <pic:cNvPr descr="image/img8.png" id="45" name="Picture"/>
+                    <pic:cNvPicPr>
+                      <a:picLocks noChangeArrowheads="1" noChangeAspect="1"/>
+                    </pic:cNvPicPr>
+                  </pic:nvPicPr>
+                  <pic:blipFill>
+                    <a:blip r:embed="rId43"/>
+                    <a:stretch>
+                      <a:fillRect/>
+                    </a:stretch>
+                  </pic:blipFill>
+                  <pic:spPr bwMode="auto">
+                    <a:xfrm>
+                      <a:off x="0" y="0"/>
+                      <a:ext cx="3733800" cy="2194534"/>
+                    </a:xfrm>
+                    <a:prstGeom prst="rect">
+                      <a:avLst/>
+                    </a:prstGeom>
+                    <a:noFill/>
+                    <a:ln w="9525">
+                      <a:noFill/>
+                      <a:headEnd/>
+                      <a:tailEnd/>
+                    </a:ln>
+                  </pic:spPr>
+                </pic:pic>
+              </a:graphicData>
+            </a:graphic>
+          </wp:inline>
+        </w:drawing>
+      </w:r>
+    </w:p>
     <w:p>
       <w:pPr>
         <w:pStyle w:val="ImageCaption"/>
@@ -747,9 +929,9 @@
         <w:t xml:space="preserve">Удалите файл /var/www/html/test.html: rm /var/www/html/test.html</w:t>
       </w:r>
     </w:p>
-    <w:bookmarkEnd w:id="22"/>
-    <w:bookmarkEnd w:id="23"/>
-    <w:bookmarkStart w:id="24" w:name="выводы"/>
+    <w:bookmarkEnd w:id="46"/>
+    <w:bookmarkEnd w:id="47"/>
+    <w:bookmarkStart w:id="48" w:name="выводы"/>
     <w:p>
       <w:pPr>
         <w:pStyle w:val="Heading1"/>
@@ -775,8 +957,8 @@
         <w:t xml:space="preserve">В процессе выполнения лабораторной работы мною были получены базовые навыки работы с технологией seLinux.</w:t>
       </w:r>
     </w:p>
-    <w:bookmarkEnd w:id="24"/>
-    <w:bookmarkStart w:id="27" w:name="список-литературы"/>
+    <w:bookmarkEnd w:id="48"/>
+    <w:bookmarkStart w:id="51" w:name="список-литературы"/>
     <w:p>
       <w:pPr>
         <w:pStyle w:val="Heading1"/>
@@ -793,7 +975,7 @@
         </w:numPr>
         <w:pStyle w:val="Compact"/>
       </w:pPr>
-      <w:hyperlink r:id="rId25">
+      <w:hyperlink r:id="rId49">
         <w:r>
           <w:rPr>
             <w:rStyle w:val="Hyperlink"/>
@@ -810,7 +992,7 @@
         </w:numPr>
         <w:pStyle w:val="Compact"/>
       </w:pPr>
-      <w:hyperlink r:id="rId26">
+      <w:hyperlink r:id="rId50">
         <w:r>
           <w:rPr>
             <w:rStyle w:val="Hyperlink"/>
@@ -819,7 +1001,7 @@
         </w:r>
       </w:hyperlink>
     </w:p>
-    <w:bookmarkEnd w:id="27"/>
+    <w:bookmarkEnd w:id="51"/>
     <w:sectPr/>
   </w:body>
 </w:document>

</xml_diff>